<commit_message>
Add scope and autowiring
</commit_message>
<xml_diff>
--- a/Learn_Spring.docx
+++ b/Learn_Spring.docx
@@ -21,36 +21,12 @@
         </w:numPr>
       </w:pPr>
       <w:r>
-        <w:t xml:space="preserve">Spring </w:t>
-      </w:r>
-      <w:proofErr w:type="gramStart"/>
-      <w:r>
-        <w:t>mean</w:t>
-      </w:r>
-      <w:proofErr w:type="gramEnd"/>
-      <w:r>
-        <w:t xml:space="preserve"> a family of project made by Spring Framework</w:t>
-      </w:r>
-    </w:p>
-    <w:p>
-      <w:r>
-        <w:t xml:space="preserve">Spring Framework </w:t>
-      </w:r>
-      <w:proofErr w:type="gramStart"/>
-      <w:r>
-        <w:t>aimed</w:t>
-      </w:r>
-      <w:proofErr w:type="gramEnd"/>
-      <w:r>
-        <w:t xml:space="preserve"> at removing complexity and make certain things easier to </w:t>
-      </w:r>
-      <w:proofErr w:type="gramStart"/>
-      <w:r>
-        <w:t>access;</w:t>
-      </w:r>
-      <w:proofErr w:type="gramEnd"/>
-      <w:r>
-        <w:t xml:space="preserve"> reducing boiler plate code.</w:t>
+        <w:t>Spring mean a family of project made by Spring Framework</w:t>
+      </w:r>
+    </w:p>
+    <w:p>
+      <w:r>
+        <w:t>Spring Framework aimed at removing complexity and make certain things easier to access; reducing boiler plate code.</w:t>
       </w:r>
     </w:p>
     <w:p>
@@ -74,15 +50,7 @@
         </w:numPr>
       </w:pPr>
       <w:r>
-        <w:t xml:space="preserve">Spring Boot: Provided a new and faster </w:t>
-      </w:r>
-      <w:proofErr w:type="gramStart"/>
-      <w:r>
-        <w:t>way</w:t>
-      </w:r>
-      <w:proofErr w:type="gramEnd"/>
-      <w:r>
-        <w:t xml:space="preserve"> of Spring-based applications. Simplified a deployment process</w:t>
+        <w:t>Spring Boot: Provided a new and faster way of Spring-based applications. Simplified a deployment process</w:t>
       </w:r>
     </w:p>
     <w:p>
@@ -178,15 +146,7 @@
         </w:numPr>
       </w:pPr>
       <w:r>
-        <w:t xml:space="preserve">Can build different </w:t>
-      </w:r>
-      <w:proofErr w:type="gramStart"/>
-      <w:r>
-        <w:t>type</w:t>
-      </w:r>
-      <w:proofErr w:type="gramEnd"/>
-      <w:r>
-        <w:t xml:space="preserve"> of Spring Project</w:t>
+        <w:t>Can build different type of Spring Project</w:t>
       </w:r>
     </w:p>
     <w:p/>
@@ -300,13 +260,8 @@
       </w:r>
     </w:p>
     <w:p>
-      <w:proofErr w:type="spellStart"/>
-      <w:r>
-        <w:t>Springboot</w:t>
-      </w:r>
-      <w:proofErr w:type="spellEnd"/>
-      <w:r>
-        <w:t>:</w:t>
+      <w:r>
+        <w:t>Springboot:</w:t>
       </w:r>
     </w:p>
     <w:p>
@@ -322,33 +277,12 @@
     </w:p>
     <w:p>
       <w:r>
-        <w:t xml:space="preserve">Favor convention over configuration. </w:t>
-      </w:r>
-      <w:proofErr w:type="gramStart"/>
-      <w:r>
-        <w:t>Is</w:t>
-      </w:r>
-      <w:proofErr w:type="gramEnd"/>
-      <w:r>
-        <w:t xml:space="preserve"> designed to get up and run as quickly as possible </w:t>
-      </w:r>
-      <w:proofErr w:type="spellStart"/>
-      <w:r>
-        <w:t>possible</w:t>
-      </w:r>
-      <w:proofErr w:type="spellEnd"/>
-      <w:r>
-        <w:t>.</w:t>
-      </w:r>
-    </w:p>
-    <w:p>
-      <w:proofErr w:type="gramStart"/>
-      <w:r>
-        <w:t>Soft</w:t>
-      </w:r>
-      <w:proofErr w:type="gramEnd"/>
-      <w:r>
-        <w:t xml:space="preserve"> opinionated, easy to override.</w:t>
+        <w:t>Favor convention over configuration. Is designed to get up and run as quickly as possible possible.</w:t>
+      </w:r>
+    </w:p>
+    <w:p>
+      <w:r>
+        <w:t>Soft opinionated, easy to override.</w:t>
       </w:r>
     </w:p>
     <w:p/>
@@ -359,23 +293,7 @@
     </w:p>
     <w:p>
       <w:r>
-        <w:t xml:space="preserve">Software Framework: Universal, reuseable software environment. Provide </w:t>
-      </w:r>
-      <w:proofErr w:type="gramStart"/>
-      <w:r>
-        <w:t>particular functionality</w:t>
-      </w:r>
-      <w:proofErr w:type="gramEnd"/>
-      <w:r>
-        <w:t xml:space="preserve"> as part of a larger software platform to facilitate development of software </w:t>
-      </w:r>
-      <w:proofErr w:type="gramStart"/>
-      <w:r>
-        <w:t>application</w:t>
-      </w:r>
-      <w:proofErr w:type="gramEnd"/>
-      <w:r>
-        <w:t>, products and solutions.</w:t>
+        <w:t>Software Framework: Universal, reuseable software environment. Provide particular functionality as part of a larger software platform to facilitate development of software application, products and solutions.</w:t>
       </w:r>
     </w:p>
     <w:p/>
@@ -429,29 +347,13 @@
     </w:p>
     <w:p>
       <w:r>
-        <w:t xml:space="preserve">Spring Framework became </w:t>
-      </w:r>
-      <w:proofErr w:type="gramStart"/>
-      <w:r>
-        <w:t>foundation</w:t>
-      </w:r>
-      <w:proofErr w:type="gramEnd"/>
-      <w:r>
-        <w:t xml:space="preserve"> for Spring Projects.</w:t>
+        <w:t>Spring Framework became foundation for Spring Projects.</w:t>
       </w:r>
     </w:p>
     <w:p/>
     <w:p>
       <w:r>
-        <w:t xml:space="preserve">6 key </w:t>
-      </w:r>
-      <w:proofErr w:type="gramStart"/>
-      <w:r>
-        <w:t>area</w:t>
-      </w:r>
-      <w:proofErr w:type="gramEnd"/>
-      <w:r>
-        <w:t xml:space="preserve"> of Spring Project:</w:t>
+        <w:t>6 key area of Spring Project:</w:t>
       </w:r>
     </w:p>
     <w:p>
@@ -487,15 +389,7 @@
         </w:numPr>
       </w:pPr>
       <w:r>
-        <w:t>AOP (</w:t>
-      </w:r>
-      <w:proofErr w:type="gramStart"/>
-      <w:r>
-        <w:t>aspect oriented</w:t>
-      </w:r>
-      <w:proofErr w:type="gramEnd"/>
-      <w:r>
-        <w:t xml:space="preserve"> programming)</w:t>
+        <w:t>AOP (aspect oriented programming)</w:t>
       </w:r>
     </w:p>
     <w:p>
@@ -594,53 +488,16 @@
       </w:r>
     </w:p>
     <w:p>
-      <w:proofErr w:type="gramStart"/>
-      <w:r>
-        <w:t>Center</w:t>
-      </w:r>
-      <w:proofErr w:type="gramEnd"/>
-      <w:r>
-        <w:t xml:space="preserve"> is Dependency Injection.</w:t>
-      </w:r>
-    </w:p>
-    <w:p>
-      <w:r>
-        <w:t xml:space="preserve">Objects </w:t>
-      </w:r>
-      <w:proofErr w:type="gramStart"/>
-      <w:r>
-        <w:t>might</w:t>
-      </w:r>
-      <w:proofErr w:type="gramEnd"/>
-      <w:r>
-        <w:t xml:space="preserve"> </w:t>
-      </w:r>
-      <w:proofErr w:type="gramStart"/>
-      <w:r>
-        <w:t>dependent</w:t>
-      </w:r>
-      <w:proofErr w:type="gramEnd"/>
-      <w:r>
-        <w:t xml:space="preserve"> on other objects. </w:t>
-      </w:r>
-      <w:r>
-        <w:t xml:space="preserve">(example, computer </w:t>
-      </w:r>
-      <w:proofErr w:type="gramStart"/>
-      <w:r>
-        <w:t>object</w:t>
-      </w:r>
-      <w:proofErr w:type="gramEnd"/>
-      <w:r>
-        <w:t xml:space="preserve"> </w:t>
-      </w:r>
-      <w:proofErr w:type="gramStart"/>
-      <w:r>
-        <w:t>depend</w:t>
-      </w:r>
-      <w:proofErr w:type="gramEnd"/>
-      <w:r>
-        <w:t xml:space="preserve"> on HD and Memory)</w:t>
+      <w:r>
+        <w:t>Center is Dependency Injection.</w:t>
+      </w:r>
+    </w:p>
+    <w:p>
+      <w:r>
+        <w:t xml:space="preserve">Objects might dependent on other objects. </w:t>
+      </w:r>
+      <w:r>
+        <w:t>(example, computer object depend on HD and Memory)</w:t>
       </w:r>
     </w:p>
     <w:p>
@@ -657,15 +514,7 @@
         </w:numPr>
       </w:pPr>
       <w:r>
-        <w:t xml:space="preserve">Objects fulfill </w:t>
-      </w:r>
-      <w:proofErr w:type="gramStart"/>
-      <w:r>
-        <w:t>its</w:t>
-      </w:r>
-      <w:proofErr w:type="gramEnd"/>
-      <w:r>
-        <w:t xml:space="preserve"> own dependency. (</w:t>
+        <w:t>Objects fulfill its own dependency. (</w:t>
       </w:r>
       <w:r>
         <w:t>easy, but tightly coupled</w:t>
@@ -683,45 +532,13 @@
         </w:numPr>
       </w:pPr>
       <w:r>
-        <w:t xml:space="preserve">Declare what it depends on and </w:t>
-      </w:r>
-      <w:proofErr w:type="spellStart"/>
-      <w:r>
-        <w:t>sth</w:t>
-      </w:r>
-      <w:proofErr w:type="spellEnd"/>
-      <w:r>
-        <w:t xml:space="preserve"> else </w:t>
-      </w:r>
-      <w:proofErr w:type="gramStart"/>
-      <w:r>
-        <w:t>fulfill</w:t>
-      </w:r>
-      <w:proofErr w:type="gramEnd"/>
-      <w:r>
-        <w:t xml:space="preserve"> the dependency. (flexible, loosely coupled)</w:t>
+        <w:t>Declare what it depends on and sth else fulfill the dependency. (flexible, loosely coupled)</w:t>
       </w:r>
     </w:p>
     <w:p/>
     <w:p>
       <w:r>
-        <w:t xml:space="preserve">Spring Core is a dependency injection </w:t>
-      </w:r>
-      <w:proofErr w:type="gramStart"/>
-      <w:r>
-        <w:t>container:</w:t>
-      </w:r>
-      <w:proofErr w:type="gramEnd"/>
-      <w:r>
-        <w:t xml:space="preserve"> creates and </w:t>
-      </w:r>
-      <w:proofErr w:type="gramStart"/>
-      <w:r>
-        <w:t>maintain</w:t>
-      </w:r>
-      <w:proofErr w:type="gramEnd"/>
-      <w:r>
-        <w:t xml:space="preserve"> objects and their dependencies.</w:t>
+        <w:t>Spring Core is a dependency injection container: creates and maintain objects and their dependencies.</w:t>
       </w:r>
     </w:p>
     <w:p/>
@@ -739,23 +556,7 @@
         </w:numPr>
       </w:pPr>
       <w:r>
-        <w:t xml:space="preserve">Framework for handling web </w:t>
-      </w:r>
-      <w:proofErr w:type="gramStart"/>
-      <w:r>
-        <w:t>request</w:t>
-      </w:r>
-      <w:proofErr w:type="gramEnd"/>
-      <w:r>
-        <w:t xml:space="preserve">, via Spring Web MVC or Spring Web </w:t>
-      </w:r>
-      <w:proofErr w:type="spellStart"/>
-      <w:r>
-        <w:t>WebFlux</w:t>
-      </w:r>
-      <w:proofErr w:type="spellEnd"/>
-      <w:r>
-        <w:t>.</w:t>
+        <w:t>Framework for handling web request, via Spring Web MVC or Spring Web WebFlux.</w:t>
       </w:r>
     </w:p>
     <w:p>
@@ -770,23 +571,7 @@
     </w:p>
     <w:p>
       <w:r>
-        <w:t xml:space="preserve">An object </w:t>
-      </w:r>
-      <w:proofErr w:type="gramStart"/>
-      <w:r>
-        <w:t>receive</w:t>
-      </w:r>
-      <w:proofErr w:type="gramEnd"/>
-      <w:r>
-        <w:t xml:space="preserve"> a request and </w:t>
-      </w:r>
-      <w:proofErr w:type="gramStart"/>
-      <w:r>
-        <w:t>generate</w:t>
-      </w:r>
-      <w:proofErr w:type="gramEnd"/>
-      <w:r>
-        <w:t xml:space="preserve"> a response based on that request.</w:t>
+        <w:t>An object receive a request and generate a response based on that request.</w:t>
       </w:r>
     </w:p>
     <w:p>
@@ -970,15 +755,7 @@
     <w:p/>
     <w:p>
       <w:r>
-        <w:t xml:space="preserve">Spring </w:t>
-      </w:r>
-      <w:proofErr w:type="spellStart"/>
-      <w:r>
-        <w:t>WebFlux</w:t>
-      </w:r>
-      <w:proofErr w:type="spellEnd"/>
-      <w:r>
-        <w:t>:</w:t>
+        <w:t>Spring WebFlux:</w:t>
       </w:r>
     </w:p>
     <w:p>
@@ -995,15 +772,7 @@
         </w:numPr>
       </w:pPr>
       <w:r>
-        <w:t xml:space="preserve">A way of programming that </w:t>
-      </w:r>
-      <w:proofErr w:type="gramStart"/>
-      <w:r>
-        <w:t>focus</w:t>
-      </w:r>
-      <w:proofErr w:type="gramEnd"/>
-      <w:r>
-        <w:t xml:space="preserve"> on streams of data and how they change.</w:t>
+        <w:t>A way of programming that focus on streams of data and how they change.</w:t>
       </w:r>
     </w:p>
     <w:p>
@@ -1027,30 +796,20 @@
         </w:numPr>
       </w:pPr>
       <w:r>
-        <w:t xml:space="preserve">Spring </w:t>
-      </w:r>
-      <w:proofErr w:type="spellStart"/>
-      <w:r>
-        <w:t>WebFlux</w:t>
-      </w:r>
-      <w:proofErr w:type="spellEnd"/>
-    </w:p>
-    <w:p>
-      <w:pPr>
-        <w:pStyle w:val="ListParagraph"/>
-        <w:numPr>
-          <w:ilvl w:val="0"/>
-          <w:numId w:val="2"/>
-        </w:numPr>
-      </w:pPr>
-      <w:r>
-        <w:t xml:space="preserve">A different way of handling web </w:t>
-      </w:r>
-      <w:proofErr w:type="gramStart"/>
-      <w:r>
-        <w:t>request</w:t>
-      </w:r>
-      <w:proofErr w:type="gramEnd"/>
+        <w:t>Spring WebFlux</w:t>
+      </w:r>
+    </w:p>
+    <w:p>
+      <w:pPr>
+        <w:pStyle w:val="ListParagraph"/>
+        <w:numPr>
+          <w:ilvl w:val="0"/>
+          <w:numId w:val="2"/>
+        </w:numPr>
+      </w:pPr>
+      <w:r>
+        <w:t>A different way of handling web request</w:t>
+      </w:r>
     </w:p>
     <w:p>
       <w:pPr>
@@ -1126,15 +885,7 @@
     </w:p>
     <w:p>
       <w:r>
-        <w:t xml:space="preserve">When </w:t>
-      </w:r>
-      <w:proofErr w:type="gramStart"/>
-      <w:r>
-        <w:t>request</w:t>
-      </w:r>
-      <w:proofErr w:type="gramEnd"/>
-      <w:r>
-        <w:t xml:space="preserve"> is waiting on something else, it is considered blocked.</w:t>
+        <w:t>When request is waiting on something else, it is considered blocked.</w:t>
       </w:r>
     </w:p>
     <w:p>
@@ -1185,13 +936,8 @@
       </w:r>
     </w:p>
     <w:p>
-      <w:proofErr w:type="gramStart"/>
-      <w:r>
-        <w:t>Doesn’t</w:t>
-      </w:r>
-      <w:proofErr w:type="gramEnd"/>
-      <w:r>
-        <w:t xml:space="preserve"> wait. When the operation is done, the code will be notified, if not it will continue executing other operation. When done, code will execute subsequences steps.</w:t>
+      <w:r>
+        <w:t>Doesn’t wait. When the operation is done, the code will be notified, if not it will continue executing other operation. When done, code will execute subsequences steps.</w:t>
       </w:r>
     </w:p>
     <w:p/>
@@ -1212,15 +958,7 @@
     </w:p>
     <w:p>
       <w:r>
-        <w:t xml:space="preserve">Without AOP, solving concern </w:t>
-      </w:r>
-      <w:proofErr w:type="gramStart"/>
-      <w:r>
-        <w:t>that are</w:t>
-      </w:r>
-      <w:proofErr w:type="gramEnd"/>
-      <w:r>
-        <w:t xml:space="preserve"> cross-cutting result in scattered and duplicated code.</w:t>
+        <w:t>Without AOP, solving concern that are cross-cutting result in scattered and duplicated code.</w:t>
       </w:r>
     </w:p>
     <w:p/>
@@ -1239,15 +977,7 @@
         </w:numPr>
       </w:pPr>
       <w:r>
-        <w:t xml:space="preserve">Make it easier to develop </w:t>
-      </w:r>
-      <w:proofErr w:type="gramStart"/>
-      <w:r>
-        <w:t>app</w:t>
-      </w:r>
-      <w:proofErr w:type="gramEnd"/>
-      <w:r>
-        <w:t xml:space="preserve"> that interact with data</w:t>
+        <w:t>Make it easier to develop app that interact with data</w:t>
       </w:r>
     </w:p>
     <w:p>
@@ -1347,15 +1077,7 @@
     </w:p>
     <w:p>
       <w:r>
-        <w:t xml:space="preserve">Mapped vendor-specific error into </w:t>
-      </w:r>
-      <w:proofErr w:type="gramStart"/>
-      <w:r>
-        <w:t>set</w:t>
-      </w:r>
-      <w:proofErr w:type="gramEnd"/>
-      <w:r>
-        <w:t xml:space="preserve"> of exceptions.</w:t>
+        <w:t>Mapped vendor-specific error into set of exceptions.</w:t>
       </w:r>
     </w:p>
     <w:p>
@@ -1383,15 +1105,7 @@
         </w:numPr>
       </w:pPr>
       <w:r>
-        <w:t xml:space="preserve">How to expose operations to other </w:t>
-      </w:r>
-      <w:proofErr w:type="gramStart"/>
-      <w:r>
-        <w:t>system</w:t>
-      </w:r>
-      <w:proofErr w:type="gramEnd"/>
-      <w:r>
-        <w:t>?</w:t>
+        <w:t>How to expose operations to other system?</w:t>
       </w:r>
     </w:p>
     <w:p>
@@ -1453,15 +1167,7 @@
       </w:pPr>
       <w:r>
         <w:lastRenderedPageBreak/>
-        <w:t xml:space="preserve">Spring Integration </w:t>
-      </w:r>
-      <w:proofErr w:type="gramStart"/>
-      <w:r>
-        <w:t>make</w:t>
-      </w:r>
-      <w:proofErr w:type="gramEnd"/>
-      <w:r>
-        <w:t xml:space="preserve"> it easy to expose and invoke web services</w:t>
+        <w:t>Spring Integration make it easy to expose and invoke web services</w:t>
       </w:r>
     </w:p>
     <w:p>
@@ -1596,23 +1302,7 @@
         <w:ind w:left="360"/>
       </w:pPr>
       <w:r>
-        <w:t xml:space="preserve">Spring Data </w:t>
-      </w:r>
-      <w:proofErr w:type="gramStart"/>
-      <w:r>
-        <w:t>add</w:t>
-      </w:r>
-      <w:proofErr w:type="gramEnd"/>
-      <w:r>
-        <w:t xml:space="preserve"> new ways of interacting with relational </w:t>
-      </w:r>
-      <w:proofErr w:type="gramStart"/>
-      <w:r>
-        <w:t>databases, and</w:t>
-      </w:r>
-      <w:proofErr w:type="gramEnd"/>
-      <w:r>
-        <w:t xml:space="preserve"> support many different type of database.</w:t>
+        <w:t>Spring Data add new ways of interacting with relational databases, and support many different type of database.</w:t>
       </w:r>
     </w:p>
     <w:p>
@@ -1633,15 +1323,7 @@
         <w:ind w:left="360"/>
       </w:pPr>
       <w:r>
-        <w:t xml:space="preserve">Provide tools for dev to quickly build </w:t>
-      </w:r>
-      <w:proofErr w:type="gramStart"/>
-      <w:r>
-        <w:t>distributed</w:t>
-      </w:r>
-      <w:proofErr w:type="gramEnd"/>
-      <w:r>
-        <w:t xml:space="preserve"> system.</w:t>
+        <w:t>Provide tools for dev to quickly build distributed system.</w:t>
       </w:r>
     </w:p>
     <w:p>
@@ -1690,13 +1372,8 @@
         </w:numPr>
       </w:pPr>
       <w:r>
-        <w:t xml:space="preserve">Rock-solid, </w:t>
-      </w:r>
-      <w:proofErr w:type="spellStart"/>
-      <w:r>
-        <w:t>well engineered</w:t>
-      </w:r>
-      <w:proofErr w:type="spellEnd"/>
+        <w:t>Rock-solid, well engineered</w:t>
+      </w:r>
     </w:p>
     <w:p>
       <w:pPr>
@@ -1755,13 +1432,8 @@
       <w:pPr>
         <w:ind w:left="360"/>
       </w:pPr>
-      <w:proofErr w:type="spellStart"/>
-      <w:r>
-        <w:t>Disadv</w:t>
-      </w:r>
-      <w:proofErr w:type="spellEnd"/>
-      <w:r>
-        <w:t>:</w:t>
+      <w:r>
+        <w:t>Disadv:</w:t>
       </w:r>
     </w:p>
     <w:p>
@@ -1796,13 +1468,8 @@
           <w:numId w:val="2"/>
         </w:numPr>
       </w:pPr>
-      <w:proofErr w:type="gramStart"/>
-      <w:r>
-        <w:t>Increase</w:t>
-      </w:r>
-      <w:proofErr w:type="gramEnd"/>
-      <w:r>
-        <w:t xml:space="preserve"> size of final deliverable</w:t>
+      <w:r>
+        <w:t>Increase size of final deliverable</w:t>
       </w:r>
     </w:p>
     <w:p>
@@ -1924,15 +1591,7 @@
     <w:p/>
     <w:p>
       <w:r>
-        <w:t xml:space="preserve">The problem Spring </w:t>
-      </w:r>
-      <w:proofErr w:type="gramStart"/>
-      <w:r>
-        <w:t>trying</w:t>
-      </w:r>
-      <w:proofErr w:type="gramEnd"/>
-      <w:r>
-        <w:t xml:space="preserve"> to solve:</w:t>
+        <w:t>The problem Spring trying to solve:</w:t>
       </w:r>
     </w:p>
     <w:p>
@@ -2101,23 +1760,18 @@
           <w:numId w:val="2"/>
         </w:numPr>
       </w:pPr>
-      <w:proofErr w:type="gramStart"/>
-      <w:r>
-        <w:t>Didn’t</w:t>
-      </w:r>
-      <w:proofErr w:type="gramEnd"/>
-      <w:r>
-        <w:t xml:space="preserve"> exist at first, but this is java and people don’t like XML</w:t>
+      <w:r>
+        <w:t>Didn’t exist at first, but this is java and people don’t like XML</w:t>
       </w:r>
     </w:p>
     <w:p>
       <w:r>
         <w:lastRenderedPageBreak/>
         <w:drawing>
-          <wp:inline distT="0" distB="0" distL="0" distR="0" wp14:anchorId="2455F1C6" wp14:editId="49B6884D">
-            <wp:extent cx="5943600" cy="2899410"/>
+          <wp:inline distT="0" distB="0" distL="0" distR="0" wp14:anchorId="00C2A5E6" wp14:editId="1AD46282">
+            <wp:extent cx="5943600" cy="2955925"/>
             <wp:effectExtent l="0" t="0" r="0" b="0"/>
-            <wp:docPr id="2081727897" name="Picture 1" descr="A screenshot of a computer code&#10;&#10;AI-generated content may be incorrect."/>
+            <wp:docPr id="1479283311" name="Picture 1" descr="A screenshot of a computer program&#10;&#10;AI-generated content may be incorrect."/>
             <wp:cNvGraphicFramePr>
               <a:graphicFrameLocks xmlns:a="http://schemas.openxmlformats.org/drawingml/2006/main" noChangeAspect="1"/>
             </wp:cNvGraphicFramePr>
@@ -2125,7 +1779,7 @@
               <a:graphicData uri="http://schemas.openxmlformats.org/drawingml/2006/picture">
                 <pic:pic xmlns:pic="http://schemas.openxmlformats.org/drawingml/2006/picture">
                   <pic:nvPicPr>
-                    <pic:cNvPr id="2081727897" name="Picture 1" descr="A screenshot of a computer code&#10;&#10;AI-generated content may be incorrect."/>
+                    <pic:cNvPr id="1479283311" name="Picture 1" descr="A screenshot of a computer program&#10;&#10;AI-generated content may be incorrect."/>
                     <pic:cNvPicPr/>
                   </pic:nvPicPr>
                   <pic:blipFill>
@@ -2137,7 +1791,7 @@
                   <pic:spPr>
                     <a:xfrm>
                       <a:off x="0" y="0"/>
-                      <a:ext cx="5943600" cy="2899410"/>
+                      <a:ext cx="5943600" cy="2955925"/>
                     </a:xfrm>
                     <a:prstGeom prst="rect">
                       <a:avLst/>
@@ -2150,7 +1804,244 @@
         </w:drawing>
       </w:r>
     </w:p>
+    <w:p>
+      <w:r>
+        <w:drawing>
+          <wp:inline distT="0" distB="0" distL="0" distR="0" wp14:anchorId="7D7B4E24" wp14:editId="3174D0E5">
+            <wp:extent cx="5943600" cy="3582035"/>
+            <wp:effectExtent l="0" t="0" r="0" b="0"/>
+            <wp:docPr id="2059226096" name="Picture 1" descr="A screenshot of a computer program&#10;&#10;AI-generated content may be incorrect."/>
+            <wp:cNvGraphicFramePr>
+              <a:graphicFrameLocks xmlns:a="http://schemas.openxmlformats.org/drawingml/2006/main" noChangeAspect="1"/>
+            </wp:cNvGraphicFramePr>
+            <a:graphic xmlns:a="http://schemas.openxmlformats.org/drawingml/2006/main">
+              <a:graphicData uri="http://schemas.openxmlformats.org/drawingml/2006/picture">
+                <pic:pic xmlns:pic="http://schemas.openxmlformats.org/drawingml/2006/picture">
+                  <pic:nvPicPr>
+                    <pic:cNvPr id="2059226096" name="Picture 1" descr="A screenshot of a computer program&#10;&#10;AI-generated content may be incorrect."/>
+                    <pic:cNvPicPr/>
+                  </pic:nvPicPr>
+                  <pic:blipFill>
+                    <a:blip r:embed="rId18"/>
+                    <a:stretch>
+                      <a:fillRect/>
+                    </a:stretch>
+                  </pic:blipFill>
+                  <pic:spPr>
+                    <a:xfrm>
+                      <a:off x="0" y="0"/>
+                      <a:ext cx="5943600" cy="3582035"/>
+                    </a:xfrm>
+                    <a:prstGeom prst="rect">
+                      <a:avLst/>
+                    </a:prstGeom>
+                  </pic:spPr>
+                </pic:pic>
+              </a:graphicData>
+            </a:graphic>
+          </wp:inline>
+        </w:drawing>
+      </w:r>
+    </w:p>
     <w:p/>
+    <w:p>
+      <w:r>
+        <w:t>Scope and Autowiring:</w:t>
+      </w:r>
+    </w:p>
+    <w:p>
+      <w:r>
+        <w:t>Scope is not pattern.</w:t>
+      </w:r>
+    </w:p>
+    <w:p>
+      <w:r>
+        <w:t>5 scope inside Spring:</w:t>
+      </w:r>
+    </w:p>
+    <w:p>
+      <w:r>
+        <w:t xml:space="preserve">Valid in any config: </w:t>
+      </w:r>
+    </w:p>
+    <w:p>
+      <w:pPr>
+        <w:pStyle w:val="ListParagraph"/>
+        <w:numPr>
+          <w:ilvl w:val="0"/>
+          <w:numId w:val="2"/>
+        </w:numPr>
+      </w:pPr>
+      <w:r>
+        <w:lastRenderedPageBreak/>
+        <w:t>Singleton</w:t>
+      </w:r>
+    </w:p>
+    <w:p>
+      <w:pPr>
+        <w:pStyle w:val="ListParagraph"/>
+        <w:numPr>
+          <w:ilvl w:val="0"/>
+          <w:numId w:val="2"/>
+        </w:numPr>
+      </w:pPr>
+      <w:r>
+        <w:t>Prototype</w:t>
+      </w:r>
+    </w:p>
+    <w:p>
+      <w:r>
+        <w:t>Valid only in web-aware Spring projects:</w:t>
+      </w:r>
+    </w:p>
+    <w:p>
+      <w:pPr>
+        <w:pStyle w:val="ListParagraph"/>
+        <w:numPr>
+          <w:ilvl w:val="0"/>
+          <w:numId w:val="2"/>
+        </w:numPr>
+      </w:pPr>
+      <w:r>
+        <w:t>Request</w:t>
+      </w:r>
+    </w:p>
+    <w:p>
+      <w:pPr>
+        <w:pStyle w:val="ListParagraph"/>
+        <w:numPr>
+          <w:ilvl w:val="0"/>
+          <w:numId w:val="2"/>
+        </w:numPr>
+      </w:pPr>
+      <w:r>
+        <w:t>Session</w:t>
+      </w:r>
+    </w:p>
+    <w:p>
+      <w:pPr>
+        <w:pStyle w:val="ListParagraph"/>
+        <w:numPr>
+          <w:ilvl w:val="0"/>
+          <w:numId w:val="2"/>
+        </w:numPr>
+      </w:pPr>
+      <w:r>
+        <w:t>Global</w:t>
+      </w:r>
+    </w:p>
+    <w:p/>
+    <w:p>
+      <w:r>
+        <w:t>Singleton:</w:t>
+      </w:r>
+    </w:p>
+    <w:p>
+      <w:r>
+        <w:t>Restrict instantiation of a class to 1 object</w:t>
+      </w:r>
+    </w:p>
+    <w:p>
+      <w:r>
+        <w:t>Default bean scope</w:t>
+      </w:r>
+    </w:p>
+    <w:p>
+      <w:r>
+        <w:t>Single instance per Spring container/Application context</w:t>
+      </w:r>
+    </w:p>
+    <w:p/>
+    <w:p>
+      <w:r>
+        <w:drawing>
+          <wp:inline distT="0" distB="0" distL="0" distR="0" wp14:anchorId="4251AB4D" wp14:editId="16FD3DB0">
+            <wp:extent cx="5943600" cy="2268855"/>
+            <wp:effectExtent l="0" t="0" r="0" b="0"/>
+            <wp:docPr id="1033268694" name="Picture 1" descr="A screenshot of a computer program&#10;&#10;AI-generated content may be incorrect."/>
+            <wp:cNvGraphicFramePr>
+              <a:graphicFrameLocks xmlns:a="http://schemas.openxmlformats.org/drawingml/2006/main" noChangeAspect="1"/>
+            </wp:cNvGraphicFramePr>
+            <a:graphic xmlns:a="http://schemas.openxmlformats.org/drawingml/2006/main">
+              <a:graphicData uri="http://schemas.openxmlformats.org/drawingml/2006/picture">
+                <pic:pic xmlns:pic="http://schemas.openxmlformats.org/drawingml/2006/picture">
+                  <pic:nvPicPr>
+                    <pic:cNvPr id="1033268694" name="Picture 1" descr="A screenshot of a computer program&#10;&#10;AI-generated content may be incorrect."/>
+                    <pic:cNvPicPr/>
+                  </pic:nvPicPr>
+                  <pic:blipFill>
+                    <a:blip r:embed="rId19"/>
+                    <a:stretch>
+                      <a:fillRect/>
+                    </a:stretch>
+                  </pic:blipFill>
+                  <pic:spPr>
+                    <a:xfrm>
+                      <a:off x="0" y="0"/>
+                      <a:ext cx="5943600" cy="2268855"/>
+                    </a:xfrm>
+                    <a:prstGeom prst="rect">
+                      <a:avLst/>
+                    </a:prstGeom>
+                  </pic:spPr>
+                </pic:pic>
+              </a:graphicData>
+            </a:graphic>
+          </wp:inline>
+        </w:drawing>
+      </w:r>
+    </w:p>
+    <w:p/>
+    <w:p>
+      <w:r>
+        <w:t>Prototype:</w:t>
+      </w:r>
+    </w:p>
+    <w:p>
+      <w:pPr>
+        <w:pStyle w:val="ListParagraph"/>
+        <w:numPr>
+          <w:ilvl w:val="0"/>
+          <w:numId w:val="2"/>
+        </w:numPr>
+      </w:pPr>
+      <w:r>
+        <w:t>Guranteed unique instance per request</w:t>
+      </w:r>
+    </w:p>
+    <w:p>
+      <w:pPr>
+        <w:pStyle w:val="ListParagraph"/>
+        <w:numPr>
+          <w:ilvl w:val="0"/>
+          <w:numId w:val="2"/>
+        </w:numPr>
+      </w:pPr>
+      <w:r>
+        <w:t>Opposite of Singleton</w:t>
+      </w:r>
+    </w:p>
+    <w:p/>
+    <w:p>
+      <w:r>
+        <w:t>Web Scopes:</w:t>
+      </w:r>
+    </w:p>
+    <w:p>
+      <w:r>
+        <w:t>Request Scopes: return a bean per http request, for the lifecycle of a bean request.</w:t>
+      </w:r>
+    </w:p>
+    <w:p>
+      <w:r>
+        <w:t>Session: return a bean per http session, live as long as the user session is alive.</w:t>
+      </w:r>
+    </w:p>
+    <w:p>
+      <w:r>
+        <w:t>GlobalSession: return a bean per application.</w:t>
+      </w:r>
+    </w:p>
     <w:p/>
     <w:p/>
     <w:sectPr>

</xml_diff>